<commit_message>
Final powerpoint with voice + Script
</commit_message>
<xml_diff>
--- a/Presentation/Script/Base-script-for-mid-review-presentation v1.4.docx
+++ b/Presentation/Script/Base-script-for-mid-review-presentation v1.4.docx
@@ -1,6 +1,6 @@
 
 <file path=word/document.xml><?xml version="1.0" encoding="utf-8"?>
-<w:document xmlns:wpc="http://schemas.microsoft.com/office/word/2010/wordprocessingCanvas" xmlns:cx="http://schemas.microsoft.com/office/drawing/2014/chartex" xmlns:mc="http://schemas.openxmlformats.org/markup-compatibility/2006" xmlns:o="urn:schemas-microsoft-com:office:office" xmlns:r="http://schemas.openxmlformats.org/officeDocument/2006/relationships" xmlns:m="http://schemas.openxmlformats.org/officeDocument/2006/math" xmlns:v="urn:schemas-microsoft-com:vml" xmlns:wp14="http://schemas.microsoft.com/office/word/2010/wordprocessingDrawing" xmlns:wp="http://schemas.openxmlformats.org/drawingml/2006/wordprocessingDrawing" xmlns:w10="urn:schemas-microsoft-com:office:word" xmlns:w="http://schemas.openxmlformats.org/wordprocessingml/2006/main" xmlns:w14="http://schemas.microsoft.com/office/word/2010/wordml" xmlns:w15="http://schemas.microsoft.com/office/word/2012/wordml" xmlns:w16se="http://schemas.microsoft.com/office/word/2015/wordml/symex" xmlns:wpg="http://schemas.microsoft.com/office/word/2010/wordprocessingGroup" xmlns:wpi="http://schemas.microsoft.com/office/word/2010/wordprocessingInk" xmlns:wne="http://schemas.microsoft.com/office/word/2006/wordml" xmlns:wps="http://schemas.microsoft.com/office/word/2010/wordprocessingShape" mc:Ignorable="w14 w15 w16se wp14">
+<w:document xmlns:wpc="http://schemas.microsoft.com/office/word/2010/wordprocessingCanvas" xmlns:cx="http://schemas.microsoft.com/office/drawing/2014/chartex" xmlns:cx1="http://schemas.microsoft.com/office/drawing/2015/9/8/chartex" xmlns:cx2="http://schemas.microsoft.com/office/drawing/2015/10/21/chartex" xmlns:cx3="http://schemas.microsoft.com/office/drawing/2016/5/9/chartex" xmlns:cx4="http://schemas.microsoft.com/office/drawing/2016/5/10/chartex" xmlns:cx5="http://schemas.microsoft.com/office/drawing/2016/5/11/chartex" xmlns:cx6="http://schemas.microsoft.com/office/drawing/2016/5/12/chartex" xmlns:cx7="http://schemas.microsoft.com/office/drawing/2016/5/13/chartex" xmlns:cx8="http://schemas.microsoft.com/office/drawing/2016/5/14/chartex" xmlns:mc="http://schemas.openxmlformats.org/markup-compatibility/2006" xmlns:aink="http://schemas.microsoft.com/office/drawing/2016/ink" xmlns:am3d="http://schemas.microsoft.com/office/drawing/2017/model3d" xmlns:o="urn:schemas-microsoft-com:office:office" xmlns:r="http://schemas.openxmlformats.org/officeDocument/2006/relationships" xmlns:m="http://schemas.openxmlformats.org/officeDocument/2006/math" xmlns:v="urn:schemas-microsoft-com:vml" xmlns:wp14="http://schemas.microsoft.com/office/word/2010/wordprocessingDrawing" xmlns:wp="http://schemas.openxmlformats.org/drawingml/2006/wordprocessingDrawing" xmlns:w10="urn:schemas-microsoft-com:office:word" xmlns:w="http://schemas.openxmlformats.org/wordprocessingml/2006/main" xmlns:w14="http://schemas.microsoft.com/office/word/2010/wordml" xmlns:w15="http://schemas.microsoft.com/office/word/2012/wordml" xmlns:w16cid="http://schemas.microsoft.com/office/word/2016/wordml/cid" xmlns:w16se="http://schemas.microsoft.com/office/word/2015/wordml/symex" xmlns:wpg="http://schemas.microsoft.com/office/word/2010/wordprocessingGroup" xmlns:wpi="http://schemas.microsoft.com/office/word/2010/wordprocessingInk" xmlns:wne="http://schemas.microsoft.com/office/word/2006/wordml" xmlns:wps="http://schemas.microsoft.com/office/word/2010/wordprocessingShape" mc:Ignorable="w14 w15 w16se w16cid wp14">
   <w:body>
     <w:p>
       <w:pPr>
@@ -318,7 +318,19 @@
         <w:rPr>
           <w:lang w:val="vi-VN"/>
         </w:rPr>
-        <w:t>upport sufficient amount of sensors for automation</w:t>
+        <w:t xml:space="preserve">upport sufficient </w:t>
+      </w:r>
+      <w:r>
+        <w:rPr>
+          <w:lang w:val="vi-VN"/>
+        </w:rPr>
+        <w:t>number</w:t>
+      </w:r>
+      <w:r>
+        <w:rPr>
+          <w:lang w:val="vi-VN"/>
+        </w:rPr>
+        <w:t xml:space="preserve"> of sensors for automation</w:t>
       </w:r>
     </w:p>
     <w:p>
@@ -503,10 +515,6 @@
     </w:p>
     <w:p>
       <w:pPr>
-        <w:numPr>
-          <w:ilvl w:val="1"/>
-          <w:numId w:val="3"/>
-        </w:numPr>
         <w:pBdr>
           <w:top w:val="nil"/>
           <w:left w:val="nil"/>
@@ -514,6 +522,7 @@
           <w:right w:val="nil"/>
           <w:between w:val="nil"/>
         </w:pBdr>
+        <w:ind w:left="2160"/>
         <w:rPr>
           <w:color w:val="000000"/>
         </w:rPr>
@@ -560,7 +569,13 @@
         <w:ind w:firstLine="720"/>
       </w:pPr>
       <w:r>
-        <w:t>This leads to the failsafe triggers, and the drone does not arm even if we change the manual flight modes that do not require GPS for the purpose of  indoor flight.</w:t>
+        <w:t xml:space="preserve">This leads to the failsafe triggers, and the drone does not arm even if we change the manual flight modes that do not require GPS for the purpose </w:t>
+      </w:r>
+      <w:r>
+        <w:t>of indoor</w:t>
+      </w:r>
+      <w:r>
+        <w:t xml:space="preserve"> flight.</w:t>
       </w:r>
     </w:p>
     <w:p>
@@ -630,6 +645,109 @@
       <w:pPr>
         <w:pStyle w:val="ListParagraph"/>
         <w:numPr>
+          <w:ilvl w:val="2"/>
+          <w:numId w:val="3"/>
+        </w:numPr>
+        <w:ind w:left="2340"/>
+        <w:rPr>
+          <w:lang w:val="vi-VN"/>
+        </w:rPr>
+      </w:pPr>
+      <w:r>
+        <w:t>Ardupilot</w:t>
+      </w:r>
+    </w:p>
+    <w:p>
+      <w:pPr>
+        <w:pStyle w:val="ListParagraph"/>
+        <w:ind w:left="2340"/>
+      </w:pPr>
+      <w:r>
+        <w:lastRenderedPageBreak/>
+        <w:t xml:space="preserve">Ardupilot is </w:t>
+      </w:r>
+      <w:r>
+        <w:t>open source autopilot software</w:t>
+      </w:r>
+      <w:r>
+        <w:t>.</w:t>
+      </w:r>
+      <w:r>
+        <w:t xml:space="preserve"> Suitable for our indoor copter</w:t>
+      </w:r>
+      <w:r>
+        <w:t xml:space="preserve"> since it </w:t>
+      </w:r>
+      <w:r>
+        <w:t>is the only autopilot software capable of controlling almost any vehicle system imaginable</w:t>
+      </w:r>
+      <w:r>
+        <w:t xml:space="preserve">. It has </w:t>
+      </w:r>
+      <w:r>
+        <w:rPr>
+          <w:rFonts w:ascii="Oxygen" w:hAnsi="Oxygen"/>
+          <w:color w:val="333333"/>
+          <w:sz w:val="23"/>
+          <w:szCs w:val="23"/>
+          <w:shd w:val="clear" w:color="auto" w:fill="FFFFFF"/>
+        </w:rPr>
+        <w:t>advanced data-logging, analysis and simulation tools</w:t>
+      </w:r>
+      <w:r>
+        <w:rPr>
+          <w:rFonts w:ascii="Oxygen" w:hAnsi="Oxygen"/>
+          <w:color w:val="333333"/>
+          <w:sz w:val="23"/>
+          <w:szCs w:val="23"/>
+          <w:shd w:val="clear" w:color="auto" w:fill="FFFFFF"/>
+        </w:rPr>
+        <w:t>.</w:t>
+      </w:r>
+    </w:p>
+    <w:p>
+      <w:pPr>
+        <w:pStyle w:val="ListParagraph"/>
+        <w:numPr>
+          <w:ilvl w:val="2"/>
+          <w:numId w:val="3"/>
+        </w:numPr>
+        <w:ind w:left="2340"/>
+      </w:pPr>
+      <w:r>
+        <w:t>Dronekit</w:t>
+      </w:r>
+    </w:p>
+    <w:p>
+      <w:pPr>
+        <w:ind w:left="2340"/>
+      </w:pPr>
+      <w:r>
+        <w:t>DroneKit-Python (formerly DroneAPI-Python) contains the python language implementation of DroneKit</w:t>
+      </w:r>
+      <w:r>
+        <w:t xml:space="preserve"> an</w:t>
+      </w:r>
+      <w:r>
+        <w:t xml:space="preserve"> API allows developers to create Python apps that communicate with vehicles over MAVLink.</w:t>
+      </w:r>
+      <w:r>
+        <w:t xml:space="preserve"> A best solution to our indoor copter</w:t>
+      </w:r>
+      <w:r>
+        <w:t xml:space="preserve"> that uses onboard companion </w:t>
+      </w:r>
+      <w:r>
+        <w:t>computers</w:t>
+      </w:r>
+      <w:r>
+        <w:t xml:space="preserve"> with the addition of open source library.</w:t>
+      </w:r>
+    </w:p>
+    <w:p>
+      <w:pPr>
+        <w:pStyle w:val="ListParagraph"/>
+        <w:numPr>
           <w:ilvl w:val="1"/>
           <w:numId w:val="3"/>
         </w:numPr>
@@ -650,6 +768,23 @@
     <w:p>
       <w:pPr>
         <w:pStyle w:val="ListParagraph"/>
+        <w:ind w:left="2160"/>
+        <w:rPr>
+          <w:lang w:val="vi-VN"/>
+        </w:rPr>
+      </w:pPr>
+      <w:r>
+        <w:t>We’ve created script using Dronekit API to do basic command from communicating with drone to simple go-to. Most of the scripts are test in a simulated environment and waiting to be prompted into hardware</w:t>
+      </w:r>
+      <w:r>
+        <w:t>.</w:t>
+      </w:r>
+      <w:bookmarkStart w:id="0" w:name="_GoBack"/>
+      <w:bookmarkEnd w:id="0"/>
+    </w:p>
+    <w:p>
+      <w:pPr>
+        <w:pStyle w:val="ListParagraph"/>
         <w:numPr>
           <w:ilvl w:val="0"/>
           <w:numId w:val="3"/>
@@ -677,7 +812,6 @@
         </w:rPr>
       </w:pPr>
       <w:r>
-        <w:lastRenderedPageBreak/>
         <w:t xml:space="preserve">Í </w:t>
       </w:r>
     </w:p>
@@ -808,13 +942,8 @@
         <w:ind w:left="1440" w:firstLine="720"/>
       </w:pPr>
       <w:r>
-        <w:t xml:space="preserve">Configuration detecting plugin fly control board for </w:t>
-      </w:r>
-      <w:proofErr w:type="spellStart"/>
-      <w:r>
-        <w:t>betaflight</w:t>
-      </w:r>
-      <w:proofErr w:type="spellEnd"/>
+        <w:t>Configuration detecting plugin fly control board for betaflight</w:t>
+      </w:r>
     </w:p>
     <w:p>
       <w:pPr>
@@ -844,27 +973,9 @@
       <w:pPr>
         <w:ind w:left="2160"/>
       </w:pPr>
-      <w:proofErr w:type="spellStart"/>
-      <w:r>
-        <w:t>Config</w:t>
-      </w:r>
-      <w:proofErr w:type="spellEnd"/>
-      <w:r>
-        <w:t xml:space="preserve"> </w:t>
-      </w:r>
-      <w:proofErr w:type="spellStart"/>
-      <w:r>
-        <w:t>Matek</w:t>
-      </w:r>
-      <w:proofErr w:type="spellEnd"/>
-      <w:r>
-        <w:t xml:space="preserve"> f405mini firmware from </w:t>
-      </w:r>
-      <w:proofErr w:type="spellStart"/>
-      <w:r>
-        <w:t>betaflight</w:t>
-      </w:r>
-      <w:proofErr w:type="spellEnd"/>
+      <w:r>
+        <w:t>Config Matek f405mini firmware from betaflight</w:t>
+      </w:r>
     </w:p>
     <w:p>
       <w:pPr>
@@ -886,13 +997,8 @@
       <w:pPr>
         <w:ind w:left="2160"/>
       </w:pPr>
-      <w:proofErr w:type="spellStart"/>
-      <w:r>
-        <w:t>nonGPS</w:t>
-      </w:r>
-      <w:proofErr w:type="spellEnd"/>
-      <w:r>
-        <w:t xml:space="preserve"> navigating solutions (Manually import flight path)</w:t>
+      <w:r>
+        <w:t>nonGPS navigating solutions (Manually import flight path)</w:t>
       </w:r>
     </w:p>
     <w:p>
@@ -914,11 +1020,9 @@
           <w:lang w:val="vi-VN"/>
         </w:rPr>
       </w:pPr>
-      <w:proofErr w:type="spellStart"/>
       <w:r>
         <w:t>Qưng</w:t>
       </w:r>
-      <w:proofErr w:type="spellEnd"/>
     </w:p>
     <w:p>
       <w:pPr>
@@ -949,8 +1053,6 @@
           <w:lang w:val="vi-VN"/>
         </w:rPr>
       </w:pPr>
-      <w:bookmarkStart w:id="0" w:name="_GoBack"/>
-      <w:bookmarkEnd w:id="0"/>
       <w:r>
         <w:t>Current challenges:</w:t>
       </w:r>
@@ -991,6 +1093,7 @@
         <w:ind w:left="2160"/>
       </w:pPr>
       <w:r>
+        <w:lastRenderedPageBreak/>
         <w:t xml:space="preserve">Guided flight code still </w:t>
       </w:r>
       <w:r>
@@ -1006,7 +1109,28 @@
         <w:ind w:left="2160"/>
       </w:pPr>
       <w:r>
-        <w:t>Integrate noGps to guide drone flight direction</w:t>
+        <w:t>Integrate no</w:t>
+      </w:r>
+      <w:r>
+        <w:t>n</w:t>
+      </w:r>
+      <w:r>
+        <w:t>G</w:t>
+      </w:r>
+      <w:r>
+        <w:t>PS</w:t>
+      </w:r>
+      <w:r>
+        <w:t xml:space="preserve"> to guide drone flight direction</w:t>
+      </w:r>
+    </w:p>
+    <w:p>
+      <w:pPr>
+        <w:pStyle w:val="ListParagraph"/>
+        <w:ind w:left="2160"/>
+      </w:pPr>
+      <w:r>
+        <w:t>Implement script onto drone</w:t>
       </w:r>
     </w:p>
     <w:p>
@@ -1036,16 +1160,59 @@
         </w:rPr>
       </w:pPr>
       <w:r>
-        <w:t>We will conquer the world!!!!</w:t>
-      </w:r>
-    </w:p>
-    <w:p/>
-    <w:p>
-      <w:r>
-        <w:tab/>
-      </w:r>
-    </w:p>
-    <w:p>
+        <w:t>Solve hardware problem</w:t>
+      </w:r>
+      <w:r>
+        <w:t>s</w:t>
+      </w:r>
+    </w:p>
+    <w:p>
+      <w:pPr>
+        <w:pStyle w:val="ListParagraph"/>
+        <w:numPr>
+          <w:ilvl w:val="1"/>
+          <w:numId w:val="3"/>
+        </w:numPr>
+        <w:rPr>
+          <w:lang w:val="vi-VN"/>
+        </w:rPr>
+      </w:pPr>
+      <w:r>
+        <w:t>Establish connection between companion computer with copter</w:t>
+      </w:r>
+    </w:p>
+    <w:p>
+      <w:pPr>
+        <w:pStyle w:val="ListParagraph"/>
+        <w:numPr>
+          <w:ilvl w:val="1"/>
+          <w:numId w:val="3"/>
+        </w:numPr>
+        <w:rPr>
+          <w:lang w:val="vi-VN"/>
+        </w:rPr>
+      </w:pPr>
+      <w:r>
+        <w:t>Apply mission plan into copter</w:t>
+      </w:r>
+    </w:p>
+    <w:p>
+      <w:pPr>
+        <w:pStyle w:val="ListParagraph"/>
+        <w:numPr>
+          <w:ilvl w:val="1"/>
+          <w:numId w:val="3"/>
+        </w:numPr>
+        <w:rPr>
+          <w:lang w:val="vi-VN"/>
+        </w:rPr>
+      </w:pPr>
+      <w:r>
+        <w:t>Optical-flow research</w:t>
+      </w:r>
+      <w:r>
+        <w:t xml:space="preserve"> to increase safe flying</w:t>
+      </w:r>
       <w:r>
         <w:br w:type="page"/>
       </w:r>
@@ -1094,7 +1261,7 @@
         <w:spacing w:line="276" w:lineRule="auto"/>
       </w:pPr>
       <w:r>
-        <w:t>Research components ( propeller , ESC, FC, PDB, motor, battery)</w:t>
+        <w:t>Research components (propeller, ESC, FC, PDB, motor, battery)</w:t>
       </w:r>
     </w:p>
     <w:p>
@@ -1180,7 +1347,19 @@
         <w:rPr>
           <w:highlight w:val="white"/>
         </w:rPr>
-        <w:t>Install Flight controller software(Beta-flight) to laptop</w:t>
+        <w:t xml:space="preserve">Install Flight controller </w:t>
+      </w:r>
+      <w:r>
+        <w:rPr>
+          <w:highlight w:val="white"/>
+        </w:rPr>
+        <w:t>software (</w:t>
+      </w:r>
+      <w:r>
+        <w:rPr>
+          <w:highlight w:val="white"/>
+        </w:rPr>
+        <w:t>Beta-flight) to laptop</w:t>
       </w:r>
     </w:p>
     <w:p>
@@ -1310,7 +1489,19 @@
         <w:spacing w:before="240" w:after="240"/>
       </w:pPr>
       <w:r>
-        <w:t>Assemble drone parts( flight controller, wires, ESC,...)</w:t>
+        <w:t xml:space="preserve">Assemble drone </w:t>
+      </w:r>
+      <w:r>
+        <w:t>parts (flight</w:t>
+      </w:r>
+      <w:r>
+        <w:t xml:space="preserve"> controller, wires, ESC,</w:t>
+      </w:r>
+      <w:r>
+        <w:t xml:space="preserve"> </w:t>
+      </w:r>
+      <w:r>
+        <w:t>...)</w:t>
       </w:r>
     </w:p>
     <w:p>
@@ -1350,7 +1541,10 @@
         <w:spacing w:before="240" w:after="240"/>
       </w:pPr>
       <w:r>
-        <w:t>Install  mission planner ( ground control station ) on laptop and config/connect to drone</w:t>
+        <w:t>Install mission</w:t>
+      </w:r>
+      <w:r>
+        <w:t xml:space="preserve"> planner (ground control station) on laptop and config/connect to drone</w:t>
       </w:r>
     </w:p>
     <w:p>
@@ -1394,11 +1588,11 @@
 </file>
 
 <file path=word/numbering.xml><?xml version="1.0" encoding="utf-8"?>
-<w:numbering xmlns:wpc="http://schemas.microsoft.com/office/word/2010/wordprocessingCanvas" xmlns:cx="http://schemas.microsoft.com/office/drawing/2014/chartex" xmlns:mc="http://schemas.openxmlformats.org/markup-compatibility/2006" xmlns:o="urn:schemas-microsoft-com:office:office" xmlns:r="http://schemas.openxmlformats.org/officeDocument/2006/relationships" xmlns:m="http://schemas.openxmlformats.org/officeDocument/2006/math" xmlns:v="urn:schemas-microsoft-com:vml" xmlns:wp14="http://schemas.microsoft.com/office/word/2010/wordprocessingDrawing" xmlns:wp="http://schemas.openxmlformats.org/drawingml/2006/wordprocessingDrawing" xmlns:w10="urn:schemas-microsoft-com:office:word" xmlns:w="http://schemas.openxmlformats.org/wordprocessingml/2006/main" xmlns:w14="http://schemas.microsoft.com/office/word/2010/wordml" xmlns:w15="http://schemas.microsoft.com/office/word/2012/wordml" xmlns:w16se="http://schemas.microsoft.com/office/word/2015/wordml/symex" xmlns:wpg="http://schemas.microsoft.com/office/word/2010/wordprocessingGroup" xmlns:wpi="http://schemas.microsoft.com/office/word/2010/wordprocessingInk" xmlns:wne="http://schemas.microsoft.com/office/word/2006/wordml" xmlns:wps="http://schemas.microsoft.com/office/word/2010/wordprocessingShape" mc:Ignorable="w14 w15 w16se wp14">
+<w:numbering xmlns:wpc="http://schemas.microsoft.com/office/word/2010/wordprocessingCanvas" xmlns:cx="http://schemas.microsoft.com/office/drawing/2014/chartex" xmlns:cx1="http://schemas.microsoft.com/office/drawing/2015/9/8/chartex" xmlns:cx2="http://schemas.microsoft.com/office/drawing/2015/10/21/chartex" xmlns:cx3="http://schemas.microsoft.com/office/drawing/2016/5/9/chartex" xmlns:cx4="http://schemas.microsoft.com/office/drawing/2016/5/10/chartex" xmlns:cx5="http://schemas.microsoft.com/office/drawing/2016/5/11/chartex" xmlns:cx6="http://schemas.microsoft.com/office/drawing/2016/5/12/chartex" xmlns:cx7="http://schemas.microsoft.com/office/drawing/2016/5/13/chartex" xmlns:cx8="http://schemas.microsoft.com/office/drawing/2016/5/14/chartex" xmlns:mc="http://schemas.openxmlformats.org/markup-compatibility/2006" xmlns:aink="http://schemas.microsoft.com/office/drawing/2016/ink" xmlns:am3d="http://schemas.microsoft.com/office/drawing/2017/model3d" xmlns:o="urn:schemas-microsoft-com:office:office" xmlns:r="http://schemas.openxmlformats.org/officeDocument/2006/relationships" xmlns:m="http://schemas.openxmlformats.org/officeDocument/2006/math" xmlns:v="urn:schemas-microsoft-com:vml" xmlns:wp14="http://schemas.microsoft.com/office/word/2010/wordprocessingDrawing" xmlns:wp="http://schemas.openxmlformats.org/drawingml/2006/wordprocessingDrawing" xmlns:w10="urn:schemas-microsoft-com:office:word" xmlns:w="http://schemas.openxmlformats.org/wordprocessingml/2006/main" xmlns:w14="http://schemas.microsoft.com/office/word/2010/wordml" xmlns:w15="http://schemas.microsoft.com/office/word/2012/wordml" xmlns:w16cid="http://schemas.microsoft.com/office/word/2016/wordml/cid" xmlns:w16se="http://schemas.microsoft.com/office/word/2015/wordml/symex" xmlns:wpg="http://schemas.microsoft.com/office/word/2010/wordprocessingGroup" xmlns:wpi="http://schemas.microsoft.com/office/word/2010/wordprocessingInk" xmlns:wne="http://schemas.microsoft.com/office/word/2006/wordml" xmlns:wps="http://schemas.microsoft.com/office/word/2010/wordprocessingShape" mc:Ignorable="w14 w15 w16se w16cid wp14">
   <w:abstractNum w:abstractNumId="0" w15:restartNumberingAfterBreak="0">
     <w:nsid w:val="21F43832"/>
     <w:multiLevelType w:val="hybridMultilevel"/>
-    <w:tmpl w:val="CCEE7068"/>
+    <w:tmpl w:val="85EC15EA"/>
     <w:lvl w:ilvl="0" w:tplc="0409000F">
       <w:start w:val="1"/>
       <w:numFmt w:val="decimal"/>
@@ -2219,7 +2413,7 @@
 </file>
 
 <file path=word/styles.xml><?xml version="1.0" encoding="utf-8"?>
-<w:styles xmlns:mc="http://schemas.openxmlformats.org/markup-compatibility/2006" xmlns:r="http://schemas.openxmlformats.org/officeDocument/2006/relationships" xmlns:w="http://schemas.openxmlformats.org/wordprocessingml/2006/main" xmlns:w14="http://schemas.microsoft.com/office/word/2010/wordml" xmlns:w15="http://schemas.microsoft.com/office/word/2012/wordml" xmlns:w16se="http://schemas.microsoft.com/office/word/2015/wordml/symex" mc:Ignorable="w14 w15 w16se">
+<w:styles xmlns:mc="http://schemas.openxmlformats.org/markup-compatibility/2006" xmlns:r="http://schemas.openxmlformats.org/officeDocument/2006/relationships" xmlns:w="http://schemas.openxmlformats.org/wordprocessingml/2006/main" xmlns:w14="http://schemas.microsoft.com/office/word/2010/wordml" xmlns:w15="http://schemas.microsoft.com/office/word/2012/wordml" xmlns:w16cid="http://schemas.microsoft.com/office/word/2016/wordml/cid" xmlns:w16se="http://schemas.microsoft.com/office/word/2015/wordml/symex" mc:Ignorable="w14 w15 w16se w16cid">
   <w:docDefaults>
     <w:rPrDefault>
       <w:rPr>
@@ -2231,7 +2425,7 @@
     </w:rPrDefault>
     <w:pPrDefault/>
   </w:docDefaults>
-  <w:latentStyles w:defLockedState="0" w:defUIPriority="99" w:defSemiHidden="0" w:defUnhideWhenUsed="0" w:defQFormat="0" w:count="371">
+  <w:latentStyles w:defLockedState="0" w:defUIPriority="99" w:defSemiHidden="0" w:defUnhideWhenUsed="0" w:defQFormat="0" w:count="376">
     <w:lsdException w:name="Normal" w:uiPriority="0" w:qFormat="1"/>
     <w:lsdException w:name="heading 1" w:uiPriority="9" w:qFormat="1"/>
     <w:lsdException w:name="heading 2" w:semiHidden="1" w:uiPriority="9" w:unhideWhenUsed="1" w:qFormat="1"/>
@@ -2603,6 +2797,11 @@
     <w:lsdException w:name="List Table 5 Dark Accent 6" w:uiPriority="50"/>
     <w:lsdException w:name="List Table 6 Colorful Accent 6" w:uiPriority="51"/>
     <w:lsdException w:name="List Table 7 Colorful Accent 6" w:uiPriority="52"/>
+    <w:lsdException w:name="Mention" w:semiHidden="1" w:unhideWhenUsed="1"/>
+    <w:lsdException w:name="Smart Hyperlink" w:semiHidden="1" w:unhideWhenUsed="1"/>
+    <w:lsdException w:name="Hashtag" w:semiHidden="1" w:unhideWhenUsed="1"/>
+    <w:lsdException w:name="Unresolved Mention" w:semiHidden="1" w:unhideWhenUsed="1"/>
+    <w:lsdException w:name="Smart Link" w:semiHidden="1" w:unhideWhenUsed="1"/>
   </w:latentStyles>
   <w:style w:type="paragraph" w:default="1" w:styleId="Normal">
     <w:name w:val="Normal"/>
@@ -2748,6 +2947,20 @@
       <w:ind w:left="720"/>
       <w:contextualSpacing/>
     </w:pPr>
+  </w:style>
+  <w:style w:type="paragraph" w:styleId="NormalWeb">
+    <w:name w:val="Normal (Web)"/>
+    <w:basedOn w:val="Normal"/>
+    <w:uiPriority w:val="99"/>
+    <w:semiHidden/>
+    <w:unhideWhenUsed/>
+    <w:rsid w:val="006C3925"/>
+    <w:pPr>
+      <w:spacing w:before="100" w:beforeAutospacing="1" w:after="100" w:afterAutospacing="1"/>
+    </w:pPr>
+    <w:rPr>
+      <w:rFonts w:ascii="Times New Roman" w:eastAsia="Times New Roman" w:hAnsi="Times New Roman" w:cs="Times New Roman"/>
+    </w:rPr>
   </w:style>
 </w:styles>
 </file>

</xml_diff>